<commit_message>
Removendo algumas informacoes inconsistentes do manual de integracao
</commit_message>
<xml_diff>
--- a/Documentacao/Desenvolvedor/Manual de Integração.docx
+++ b/Documentacao/Desenvolvedor/Manual de Integração.docx
@@ -1163,8 +1163,6 @@
       <w:pPr>
         <w:pStyle w:val="7Pr-textoTtulodaListas"/>
       </w:pPr>
-      <w:bookmarkStart w:id="0" w:name="_GoBack"/>
-      <w:bookmarkEnd w:id="0"/>
       <w:r>
         <w:lastRenderedPageBreak/>
         <w:t>S</w:t>
@@ -2336,8 +2334,8 @@
       <w:pPr>
         <w:pStyle w:val="3TtulodeCaptulo"/>
       </w:pPr>
-      <w:bookmarkStart w:id="1" w:name="_Toc327764021"/>
-      <w:bookmarkStart w:id="2" w:name="_Toc327974963"/>
+      <w:bookmarkStart w:id="0" w:name="_Toc327764021"/>
+      <w:bookmarkStart w:id="1" w:name="_Toc327974963"/>
       <w:r>
         <w:lastRenderedPageBreak/>
         <w:t>Obtendo o</w:t>
@@ -2345,8 +2343,8 @@
       <w:r>
         <w:t xml:space="preserve"> código fonte</w:t>
       </w:r>
+      <w:bookmarkEnd w:id="0"/>
       <w:bookmarkEnd w:id="1"/>
-      <w:bookmarkEnd w:id="2"/>
     </w:p>
     <w:p>
       <w:pPr>
@@ -2463,251 +2461,86 @@
         <w:pStyle w:val="1CorpodeTexto"/>
       </w:pPr>
       <w:r>
-        <w:t xml:space="preserve">Existem duas formas de se </w:t>
+        <w:t xml:space="preserve">Para </w:t>
       </w:r>
       <w:r>
         <w:t>obter</w:t>
       </w:r>
       <w:r>
-        <w:t xml:space="preserve"> o código fonte. A primeira</w:t>
-      </w:r>
-      <w:r>
-        <w:t xml:space="preserve"> forma (e a preferencial)</w:t>
-      </w:r>
-      <w:r>
-        <w:t xml:space="preserve"> é utiliza</w:t>
-      </w:r>
-      <w:r>
-        <w:t>r</w:t>
-      </w:r>
-      <w:r>
-        <w:t xml:space="preserve"> uma ferramenta de versionamento </w:t>
-      </w:r>
-      <w:r>
-        <w:t>git</w:t>
-      </w:r>
-      <w:r>
-        <w:t xml:space="preserve"> para “clonar” o repositório do projeto. Utilizando esta abordagem será mais fácil obter as versões atualizadas do Portugol futuramente e permitirá que alterações feitas no código fonte possam ser submetidas aos desenvolvedores para contribuir com o projeto. A segunda forma é </w:t>
-      </w:r>
-      <w:r>
-        <w:t xml:space="preserve">baixar o </w:t>
-      </w:r>
-      <w:r>
-        <w:t xml:space="preserve">código fonte </w:t>
-      </w:r>
-      <w:r>
-        <w:t xml:space="preserve">em um </w:t>
-      </w:r>
-      <w:r>
-        <w:t>arquivo no formato zip</w:t>
-      </w:r>
-      <w:r>
-        <w:t>. Isto pode ser feito clicando no link “ZIP” da p</w:t>
-      </w:r>
-      <w:r>
-        <w:t xml:space="preserve">ágina do repositório, como mostra </w:t>
-      </w:r>
-      <w:r>
-        <w:t>o dest</w:t>
+        <w:t xml:space="preserve"> o código fonte,</w:t>
+      </w:r>
+      <w:r>
+        <w:t xml:space="preserve"> é </w:t>
+      </w:r>
+      <w:r>
+        <w:t xml:space="preserve">necessário </w:t>
+      </w:r>
+      <w:r>
+        <w:t xml:space="preserve">possuir uma conta no </w:t>
+      </w:r>
+      <w:r>
+        <w:rPr>
+          <w:noProof/>
+        </w:rPr>
+        <w:t>GitHub</w:t>
+      </w:r>
+      <w:r>
+        <w:t xml:space="preserve"> e ter instalado no computador uma ferramenta de versionamento git</w:t>
+      </w:r>
+      <w:r>
+        <w:t xml:space="preserve">, a qual será </w:t>
+      </w:r>
+      <w:r>
+        <w:t>utiliza</w:t>
+      </w:r>
+      <w:r>
+        <w:t>da</w:t>
+      </w:r>
+      <w:r>
+        <w:t xml:space="preserve"> </w:t>
+      </w:r>
+      <w:r>
+        <w:t xml:space="preserve">para “clonar” o repositório do projeto. </w:t>
+      </w:r>
+      <w:r>
+        <w:t xml:space="preserve">A clonagem do repositório também permite que </w:t>
       </w:r>
       <w:r>
         <w:t>a</w:t>
       </w:r>
       <w:r>
-        <w:t>que em vermelho na</w:t>
-      </w:r>
-      <w:r>
-        <w:t xml:space="preserve"> </w:t>
-      </w:r>
-      <w:r>
-        <w:fldChar w:fldCharType="begin"/>
-      </w:r>
-      <w:r>
-        <w:instrText xml:space="preserve"> REF _Ref327585112 \h </w:instrText>
-      </w:r>
-      <w:r>
-        <w:fldChar w:fldCharType="separate"/>
-      </w:r>
-      <w:r>
-        <w:t xml:space="preserve">Figura </w:t>
-      </w:r>
-      <w:r>
-        <w:rPr>
-          <w:noProof/>
-        </w:rPr>
-        <w:t>1</w:t>
-      </w:r>
-      <w:r>
-        <w:fldChar w:fldCharType="end"/>
-      </w:r>
-      <w:r>
-        <w:t>.</w:t>
+        <w:t xml:space="preserve">s </w:t>
+      </w:r>
+      <w:r>
+        <w:t>alterações feitas no código fonte possam ser submetidas aos desenvolvedores para contribuir com o projet</w:t>
+      </w:r>
+      <w:r>
+        <w:t>o.</w:t>
       </w:r>
     </w:p>
     <w:p>
       <w:pPr>
-        <w:pStyle w:val="Legenda"/>
-      </w:pPr>
-      <w:bookmarkStart w:id="3" w:name="_Ref327585112"/>
-      <w:r>
-        <w:t xml:space="preserve">Figura </w:t>
-      </w:r>
-      <w:r>
-        <w:fldChar w:fldCharType="begin"/>
-      </w:r>
-      <w:r>
-        <w:instrText xml:space="preserve"> SEQ Figura \* ARABIC </w:instrText>
-      </w:r>
-      <w:r>
-        <w:fldChar w:fldCharType="separate"/>
-      </w:r>
-      <w:r>
-        <w:rPr>
-          <w:noProof/>
-        </w:rPr>
-        <w:t>1</w:t>
-      </w:r>
-      <w:r>
-        <w:fldChar w:fldCharType="end"/>
-      </w:r>
-      <w:bookmarkEnd w:id="3"/>
-      <w:r>
-        <w:t xml:space="preserve">. Link para </w:t>
-      </w:r>
-      <w:r>
-        <w:t xml:space="preserve">baixar </w:t>
-      </w:r>
-      <w:r>
-        <w:t xml:space="preserve">o código fonte no formato </w:t>
-      </w:r>
-      <w:r>
-        <w:t>zip</w:t>
-      </w:r>
-    </w:p>
-    <w:p>
-      <w:pPr>
         <w:pStyle w:val="1CorpodeTexto"/>
-        <w:keepNext/>
-        <w:spacing w:before="0" w:after="0"/>
-        <w:ind w:firstLine="0"/>
-        <w:jc w:val="center"/>
-      </w:pPr>
-      <w:r>
-        <w:rPr>
-          <w:noProof/>
-        </w:rPr>
-        <w:drawing>
-          <wp:inline distT="0" distB="0" distL="0" distR="0" wp14:anchorId="7C1F2276" wp14:editId="517A0F96">
-            <wp:extent cx="4449974" cy="1219693"/>
-            <wp:effectExtent l="19050" t="19050" r="27305" b="19050"/>
-            <wp:docPr id="2" name="Imagem 2"/>
-            <wp:cNvGraphicFramePr>
-              <a:graphicFrameLocks xmlns:a="http://schemas.openxmlformats.org/drawingml/2006/main" noChangeAspect="1"/>
-            </wp:cNvGraphicFramePr>
-            <a:graphic xmlns:a="http://schemas.openxmlformats.org/drawingml/2006/main">
-              <a:graphicData uri="http://schemas.openxmlformats.org/drawingml/2006/picture">
-                <pic:pic xmlns:pic="http://schemas.openxmlformats.org/drawingml/2006/picture">
-                  <pic:nvPicPr>
-                    <pic:cNvPr id="0" name="linkzip.png"/>
-                    <pic:cNvPicPr/>
-                  </pic:nvPicPr>
-                  <pic:blipFill>
-                    <a:blip r:embed="rId22">
-                      <a:extLst>
-                        <a:ext uri="{28A0092B-C50C-407E-A947-70E740481C1C}">
-                          <a14:useLocalDpi xmlns:a14="http://schemas.microsoft.com/office/drawing/2010/main" val="0"/>
-                        </a:ext>
-                      </a:extLst>
-                    </a:blip>
-                    <a:stretch>
-                      <a:fillRect/>
-                    </a:stretch>
-                  </pic:blipFill>
-                  <pic:spPr>
-                    <a:xfrm>
-                      <a:off x="0" y="0"/>
-                      <a:ext cx="4449974" cy="1219693"/>
-                    </a:xfrm>
-                    <a:prstGeom prst="rect">
-                      <a:avLst/>
-                    </a:prstGeom>
-                    <a:ln w="12700">
-                      <a:solidFill>
-                        <a:schemeClr val="tx1"/>
-                      </a:solidFill>
-                    </a:ln>
-                  </pic:spPr>
-                </pic:pic>
-              </a:graphicData>
-            </a:graphic>
-          </wp:inline>
-        </w:drawing>
-      </w:r>
-    </w:p>
-    <w:p>
-      <w:pPr>
-        <w:pStyle w:val="1CorpodeTexto"/>
-      </w:pPr>
-      <w:r>
-        <w:t>Neste manual será utilizada a abordagem</w:t>
-      </w:r>
-      <w:r>
-        <w:t xml:space="preserve"> de clonagem do repositório.</w:t>
+      </w:pPr>
+      <w:r>
+        <w:t xml:space="preserve">A criação de uma conta grátis é </w:t>
+      </w:r>
+      <w:r>
+        <w:t xml:space="preserve">bem </w:t>
+      </w:r>
+      <w:r>
+        <w:t>rápida e simples</w:t>
       </w:r>
       <w:r>
         <w:t xml:space="preserve"> </w:t>
       </w:r>
       <w:r>
-        <w:t xml:space="preserve">Para </w:t>
-      </w:r>
-      <w:r>
-        <w:t xml:space="preserve">que seja possível clonar o repositório, é necessário possuir uma conta no </w:t>
-      </w:r>
-      <w:r>
-        <w:rPr>
-          <w:noProof/>
-        </w:rPr>
-        <w:t>GitH</w:t>
-      </w:r>
-      <w:r>
-        <w:rPr>
-          <w:noProof/>
-        </w:rPr>
-        <w:t>ub</w:t>
-      </w:r>
-      <w:r>
-        <w:t xml:space="preserve"> e ter instalado no computador uma ferramenta de versionamento </w:t>
-      </w:r>
-      <w:r>
-        <w:t>git</w:t>
-      </w:r>
-      <w:r>
-        <w:t>.</w:t>
-      </w:r>
-    </w:p>
-    <w:p>
-      <w:pPr>
-        <w:pStyle w:val="1CorpodeTexto"/>
-      </w:pPr>
-      <w:r>
-        <w:t xml:space="preserve">A criação de uma conta grátis é </w:t>
-      </w:r>
-      <w:r>
-        <w:t xml:space="preserve">bem </w:t>
-      </w:r>
-      <w:r>
-        <w:t>rápida e simples</w:t>
-      </w:r>
-      <w:r>
-        <w:t xml:space="preserve"> </w:t>
-      </w:r>
-      <w:r>
         <w:t>e pode ser realizada</w:t>
       </w:r>
       <w:r>
         <w:t xml:space="preserve"> no endereço: </w:t>
       </w:r>
-      <w:hyperlink r:id="rId23" w:history="1">
+      <w:hyperlink r:id="rId22" w:history="1">
         <w:r>
           <w:rPr>
             <w:rStyle w:val="Hyperlink"/>
@@ -2789,7 +2622,7 @@
       <w:r>
         <w:t xml:space="preserve"> </w:t>
       </w:r>
-      <w:hyperlink r:id="rId24" w:history="1">
+      <w:hyperlink r:id="rId23" w:history="1">
         <w:r>
           <w:rPr>
             <w:rStyle w:val="Hyperlink"/>
@@ -2817,7 +2650,7 @@
       <w:r>
         <w:t xml:space="preserve">no endereço </w:t>
       </w:r>
-      <w:hyperlink r:id="rId25" w:history="1">
+      <w:hyperlink r:id="rId24" w:history="1">
         <w:r>
           <w:rPr>
             <w:rStyle w:val="Hyperlink"/>
@@ -2829,11 +2662,7 @@
         <w:t xml:space="preserve"> para clonar o repositório</w:t>
       </w:r>
       <w:r>
-        <w:t xml:space="preserve">, o processo de </w:t>
-      </w:r>
-      <w:r>
-        <w:lastRenderedPageBreak/>
-        <w:t>clonagem leva algum tempo</w:t>
+        <w:t>, o processo de clonagem leva algum tempo</w:t>
       </w:r>
       <w:r>
         <w:t>.</w:t>
@@ -2870,7 +2699,7 @@
       <w:r>
         <w:t xml:space="preserve"> do repositório do Portugol: </w:t>
       </w:r>
-      <w:hyperlink r:id="rId26" w:history="1">
+      <w:hyperlink r:id="rId25" w:history="1">
         <w:r>
           <w:rPr>
             <w:rStyle w:val="Hyperlink"/>
@@ -3361,6 +3190,7 @@
           <w:bdr w:val="none" w:sz="0" w:space="0" w:color="auto" w:frame="1"/>
           <w:lang w:val="en-US"/>
         </w:rPr>
+        <w:lastRenderedPageBreak/>
         <w:t>$ git status</w:t>
       </w:r>
     </w:p>
@@ -3716,45 +3546,22 @@
     </w:p>
     <w:p>
       <w:pPr>
-        <w:pStyle w:val="1Listadeitenscommarcadores"/>
-        <w:numPr>
-          <w:ilvl w:val="0"/>
-          <w:numId w:val="0"/>
-        </w:numPr>
-        <w:ind w:left="1080"/>
-      </w:pPr>
-    </w:p>
-    <w:p>
-      <w:pPr>
         <w:pStyle w:val="Legenda"/>
         <w:keepNext/>
       </w:pPr>
-      <w:bookmarkStart w:id="4" w:name="_Ref327676819"/>
+      <w:bookmarkStart w:id="2" w:name="_Ref327676819"/>
       <w:r>
         <w:t xml:space="preserve">Tabela </w:t>
       </w:r>
-      <w:r>
-        <w:fldChar w:fldCharType="begin"/>
-      </w:r>
-      <w:r>
-        <w:instrText xml:space="preserve"> SEQ Tabela \* ARABIC </w:instrText>
-      </w:r>
-      <w:r>
-        <w:fldChar w:fldCharType="separate"/>
-      </w:r>
-      <w:r>
-        <w:rPr>
-          <w:noProof/>
-        </w:rPr>
-        <w:t>1</w:t>
-      </w:r>
-      <w:r>
-        <w:rPr>
-          <w:noProof/>
-        </w:rPr>
-        <w:fldChar w:fldCharType="end"/>
-      </w:r>
-      <w:bookmarkEnd w:id="4"/>
+      <w:fldSimple w:instr=" SEQ Tabela \* ARABIC ">
+        <w:r>
+          <w:rPr>
+            <w:noProof/>
+          </w:rPr>
+          <w:t>1</w:t>
+        </w:r>
+      </w:fldSimple>
+      <w:bookmarkEnd w:id="2"/>
       <w:r>
         <w:t>. Módulos do Portugol</w:t>
       </w:r>
@@ -4183,6 +3990,7 @@
               <w:rPr>
                 <w:color w:val="000000"/>
               </w:rPr>
+              <w:lastRenderedPageBreak/>
               <w:t>PortugolStudio</w:t>
             </w:r>
             <w:proofErr w:type="gramEnd"/>
@@ -4549,11 +4357,16 @@
       <w:pPr>
         <w:pStyle w:val="3TtulodeCaptulo"/>
       </w:pPr>
-      <w:bookmarkStart w:id="5" w:name="_Toc327764022"/>
-      <w:bookmarkStart w:id="6" w:name="_Toc327974964"/>
+      <w:bookmarkStart w:id="3" w:name="_Toc327764022"/>
+      <w:bookmarkStart w:id="4" w:name="_Toc327974964"/>
       <w:r>
         <w:lastRenderedPageBreak/>
-        <w:t>Integra</w:t>
+        <w:t>Integ</w:t>
+      </w:r>
+      <w:bookmarkStart w:id="5" w:name="_GoBack"/>
+      <w:bookmarkEnd w:id="5"/>
+      <w:r>
+        <w:t>ra</w:t>
       </w:r>
       <w:r>
         <w:t>ndo</w:t>
@@ -4567,8 +4380,8 @@
       <w:r>
         <w:t xml:space="preserve"> Java</w:t>
       </w:r>
-      <w:bookmarkEnd w:id="5"/>
-      <w:bookmarkEnd w:id="6"/>
+      <w:bookmarkEnd w:id="3"/>
+      <w:bookmarkEnd w:id="4"/>
     </w:p>
     <w:p>
       <w:pPr>
@@ -4669,8 +4482,8 @@
       <w:pPr>
         <w:pStyle w:val="3TtulodeSeo"/>
       </w:pPr>
-      <w:bookmarkStart w:id="7" w:name="_Toc327764023"/>
-      <w:bookmarkStart w:id="8" w:name="_Toc327974965"/>
+      <w:bookmarkStart w:id="6" w:name="_Toc327764023"/>
+      <w:bookmarkStart w:id="7" w:name="_Toc327974965"/>
       <w:r>
         <w:t>C</w:t>
       </w:r>
@@ -4686,8 +4499,8 @@
       <w:r>
         <w:t>e incluindo os módulos necessários</w:t>
       </w:r>
+      <w:bookmarkEnd w:id="6"/>
       <w:bookmarkEnd w:id="7"/>
-      <w:bookmarkEnd w:id="8"/>
     </w:p>
     <w:p>
       <w:pPr>
@@ -5011,29 +4824,19 @@
         <w:pStyle w:val="Legenda"/>
         <w:keepNext/>
       </w:pPr>
-      <w:bookmarkStart w:id="9" w:name="_Ref327686267"/>
+      <w:bookmarkStart w:id="8" w:name="_Ref327686267"/>
       <w:r>
         <w:t xml:space="preserve">Figura </w:t>
       </w:r>
-      <w:r>
-        <w:fldChar w:fldCharType="begin"/>
-      </w:r>
-      <w:r>
-        <w:instrText xml:space="preserve"> SEQ Figura \* ARABIC </w:instrText>
-      </w:r>
-      <w:r>
-        <w:fldChar w:fldCharType="separate"/>
-      </w:r>
-      <w:r>
-        <w:rPr>
-          <w:noProof/>
-        </w:rPr>
-        <w:t>2</w:t>
-      </w:r>
-      <w:r>
-        <w:fldChar w:fldCharType="end"/>
-      </w:r>
-      <w:bookmarkEnd w:id="9"/>
+      <w:fldSimple w:instr=" SEQ Figura \* ARABIC ">
+        <w:r>
+          <w:rPr>
+            <w:noProof/>
+          </w:rPr>
+          <w:t>2</w:t>
+        </w:r>
+      </w:fldSimple>
+      <w:bookmarkEnd w:id="8"/>
       <w:r>
         <w:rPr>
           <w:noProof/>
@@ -5068,7 +4871,7 @@
                     <pic:cNvPicPr/>
                   </pic:nvPicPr>
                   <pic:blipFill>
-                    <a:blip r:embed="rId27">
+                    <a:blip r:embed="rId26">
                       <a:extLst>
                         <a:ext uri="{28A0092B-C50C-407E-A947-70E740481C1C}">
                           <a14:useLocalDpi xmlns:a14="http://schemas.microsoft.com/office/drawing/2010/main" val="0"/>
@@ -5172,18 +4975,18 @@
       <w:pPr>
         <w:pStyle w:val="3TtulodeSeo"/>
       </w:pPr>
-      <w:bookmarkStart w:id="10" w:name="_Ref327686759"/>
-      <w:bookmarkStart w:id="11" w:name="_Toc327764024"/>
-      <w:bookmarkStart w:id="12" w:name="_Toc327974966"/>
+      <w:bookmarkStart w:id="9" w:name="_Ref327686759"/>
+      <w:bookmarkStart w:id="10" w:name="_Toc327764024"/>
+      <w:bookmarkStart w:id="11" w:name="_Toc327974966"/>
       <w:r>
         <w:t>U</w:t>
       </w:r>
       <w:r>
         <w:t>tilizando os serviços do núcleo</w:t>
       </w:r>
+      <w:bookmarkEnd w:id="9"/>
       <w:bookmarkEnd w:id="10"/>
       <w:bookmarkEnd w:id="11"/>
-      <w:bookmarkEnd w:id="12"/>
     </w:p>
     <w:p>
       <w:pPr>
@@ -5317,10 +5120,10 @@
           <w:lang w:val="x-none" w:eastAsia="x-none"/>
         </w:rPr>
       </w:pPr>
-      <w:bookmarkStart w:id="13" w:name="_Ref309327356"/>
-      <w:bookmarkStart w:id="14" w:name="_Toc326338790"/>
-      <w:bookmarkStart w:id="15" w:name="_Toc326340883"/>
-      <w:bookmarkStart w:id="16" w:name="_Toc326349438"/>
+      <w:bookmarkStart w:id="12" w:name="_Ref309327356"/>
+      <w:bookmarkStart w:id="13" w:name="_Toc326338790"/>
+      <w:bookmarkStart w:id="14" w:name="_Toc326340883"/>
+      <w:bookmarkStart w:id="15" w:name="_Toc326349438"/>
     </w:p>
     <w:p>
       <w:pPr>
@@ -5392,20 +5195,20 @@
       <w:pPr>
         <w:pStyle w:val="3TtulodeSubseo1"/>
       </w:pPr>
-      <w:bookmarkStart w:id="17" w:name="_Toc327764025"/>
-      <w:bookmarkStart w:id="18" w:name="_Toc327974967"/>
+      <w:bookmarkStart w:id="16" w:name="_Toc327764025"/>
+      <w:bookmarkStart w:id="17" w:name="_Toc327974967"/>
       <w:r>
         <w:t>Análise</w:t>
       </w:r>
       <w:r>
         <w:t xml:space="preserve"> e tratamento de erros</w:t>
       </w:r>
+      <w:bookmarkEnd w:id="12"/>
       <w:bookmarkEnd w:id="13"/>
       <w:bookmarkEnd w:id="14"/>
       <w:bookmarkEnd w:id="15"/>
       <w:bookmarkEnd w:id="16"/>
       <w:bookmarkEnd w:id="17"/>
-      <w:bookmarkEnd w:id="18"/>
     </w:p>
     <w:p>
       <w:pPr>
@@ -5580,29 +5383,19 @@
         <w:pStyle w:val="Legenda"/>
         <w:keepNext/>
       </w:pPr>
-      <w:bookmarkStart w:id="19" w:name="_Ref327688870"/>
+      <w:bookmarkStart w:id="18" w:name="_Ref327688870"/>
       <w:r>
         <w:t xml:space="preserve">Quadro </w:t>
       </w:r>
-      <w:r>
-        <w:fldChar w:fldCharType="begin"/>
-      </w:r>
-      <w:r>
-        <w:instrText xml:space="preserve"> SEQ Quadro \* ARABIC </w:instrText>
-      </w:r>
-      <w:r>
-        <w:fldChar w:fldCharType="separate"/>
-      </w:r>
-      <w:r>
-        <w:rPr>
-          <w:noProof/>
-        </w:rPr>
-        <w:t>1</w:t>
-      </w:r>
-      <w:r>
-        <w:fldChar w:fldCharType="end"/>
-      </w:r>
-      <w:bookmarkEnd w:id="19"/>
+      <w:fldSimple w:instr=" SEQ Quadro \* ARABIC ">
+        <w:r>
+          <w:rPr>
+            <w:noProof/>
+          </w:rPr>
+          <w:t>1</w:t>
+        </w:r>
+      </w:fldSimple>
+      <w:bookmarkEnd w:id="18"/>
       <w:r>
         <w:rPr>
           <w:noProof/>
@@ -6345,30 +6138,20 @@
         <w:pStyle w:val="Legenda"/>
         <w:keepNext/>
       </w:pPr>
-      <w:bookmarkStart w:id="20" w:name="_Ref327689561"/>
+      <w:bookmarkStart w:id="19" w:name="_Ref327689561"/>
       <w:r>
         <w:lastRenderedPageBreak/>
         <w:t xml:space="preserve">Figura </w:t>
       </w:r>
-      <w:r>
-        <w:fldChar w:fldCharType="begin"/>
-      </w:r>
-      <w:r>
-        <w:instrText xml:space="preserve"> SEQ Figura \* ARABIC </w:instrText>
-      </w:r>
-      <w:r>
-        <w:fldChar w:fldCharType="separate"/>
-      </w:r>
-      <w:r>
-        <w:rPr>
-          <w:noProof/>
-        </w:rPr>
-        <w:t>3</w:t>
-      </w:r>
-      <w:r>
-        <w:fldChar w:fldCharType="end"/>
-      </w:r>
-      <w:bookmarkEnd w:id="20"/>
+      <w:fldSimple w:instr=" SEQ Figura \* ARABIC ">
+        <w:r>
+          <w:rPr>
+            <w:noProof/>
+          </w:rPr>
+          <w:t>3</w:t>
+        </w:r>
+      </w:fldSimple>
+      <w:bookmarkEnd w:id="19"/>
       <w:r>
         <w:rPr>
           <w:noProof/>
@@ -6415,7 +6198,7 @@
                     <pic:cNvPicPr/>
                   </pic:nvPicPr>
                   <pic:blipFill>
-                    <a:blip r:embed="rId28">
+                    <a:blip r:embed="rId27">
                       <a:extLst>
                         <a:ext uri="{28A0092B-C50C-407E-A947-70E740481C1C}">
                           <a14:useLocalDpi xmlns:a14="http://schemas.microsoft.com/office/drawing/2010/main" val="0"/>
@@ -6454,16 +6237,16 @@
           <w:lang w:val="pt-BR"/>
         </w:rPr>
       </w:pPr>
-      <w:bookmarkStart w:id="21" w:name="_Toc327764026"/>
-      <w:bookmarkStart w:id="22" w:name="_Toc327974968"/>
+      <w:bookmarkStart w:id="20" w:name="_Toc327764026"/>
+      <w:bookmarkStart w:id="21" w:name="_Toc327974968"/>
       <w:r>
         <w:rPr>
           <w:lang w:val="pt-BR"/>
         </w:rPr>
         <w:t>Geração de código intermediário</w:t>
       </w:r>
+      <w:bookmarkEnd w:id="20"/>
       <w:bookmarkEnd w:id="21"/>
-      <w:bookmarkEnd w:id="22"/>
     </w:p>
     <w:p>
       <w:pPr>
@@ -6578,56 +6361,46 @@
       <w:pPr>
         <w:pStyle w:val="Legenda"/>
       </w:pPr>
-      <w:bookmarkStart w:id="23" w:name="_Ref327743676"/>
-      <w:bookmarkStart w:id="24" w:name="_Ref327743670"/>
+      <w:bookmarkStart w:id="22" w:name="_Ref327743676"/>
+      <w:bookmarkStart w:id="23" w:name="_Ref327743670"/>
       <w:r>
         <w:lastRenderedPageBreak/>
         <w:t xml:space="preserve">Quadro </w:t>
       </w:r>
-      <w:r>
-        <w:fldChar w:fldCharType="begin"/>
-      </w:r>
-      <w:r>
-        <w:instrText xml:space="preserve"> SEQ Quadro \* ARABIC </w:instrText>
-      </w:r>
-      <w:r>
-        <w:fldChar w:fldCharType="separate"/>
-      </w:r>
+      <w:fldSimple w:instr=" SEQ Quadro \* ARABIC ">
+        <w:r>
+          <w:rPr>
+            <w:noProof/>
+          </w:rPr>
+          <w:t>2</w:t>
+        </w:r>
+      </w:fldSimple>
+      <w:bookmarkEnd w:id="22"/>
       <w:r>
         <w:rPr>
           <w:noProof/>
         </w:rPr>
-        <w:t>2</w:t>
-      </w:r>
-      <w:r>
-        <w:fldChar w:fldCharType="end"/>
+        <w:t xml:space="preserve">. Exemplo de </w:t>
+      </w:r>
+      <w:r>
+        <w:rPr>
+          <w:noProof/>
+        </w:rPr>
+        <w:t>algoritmo do</w:t>
+      </w:r>
+      <w:r>
+        <w:rPr>
+          <w:noProof/>
+        </w:rPr>
+        <w:t xml:space="preserve"> Portugol</w:t>
+      </w:r>
+      <w:r>
+        <w:rPr>
+          <w:noProof/>
+        </w:rPr>
+        <w:t xml:space="preserve"> 2.0</w:t>
       </w:r>
       <w:bookmarkEnd w:id="23"/>
-      <w:r>
-        <w:rPr>
-          <w:noProof/>
-        </w:rPr>
-        <w:t xml:space="preserve">. Exemplo de </w:t>
-      </w:r>
-      <w:r>
-        <w:rPr>
-          <w:noProof/>
-        </w:rPr>
-        <w:t>algoritmo do</w:t>
-      </w:r>
-      <w:r>
-        <w:rPr>
-          <w:noProof/>
-        </w:rPr>
-        <w:t xml:space="preserve"> Portugol</w:t>
-      </w:r>
-      <w:r>
-        <w:rPr>
-          <w:noProof/>
-        </w:rPr>
-        <w:t xml:space="preserve"> 2.0</w:t>
-      </w:r>
-      <w:bookmarkEnd w:id="24"/>
     </w:p>
     <w:tbl>
       <w:tblPr>
@@ -6889,45 +6662,35 @@
         <w:pStyle w:val="Legenda"/>
         <w:keepNext/>
       </w:pPr>
-      <w:bookmarkStart w:id="25" w:name="_Ref327743658"/>
+      <w:bookmarkStart w:id="24" w:name="_Ref327743658"/>
     </w:p>
     <w:p>
       <w:pPr>
         <w:pStyle w:val="Legenda"/>
         <w:keepNext/>
       </w:pPr>
-      <w:bookmarkStart w:id="26" w:name="_Ref327764585"/>
-      <w:bookmarkStart w:id="27" w:name="_Ref327764571"/>
+      <w:bookmarkStart w:id="25" w:name="_Ref327764585"/>
+      <w:bookmarkStart w:id="26" w:name="_Ref327764571"/>
       <w:r>
         <w:t xml:space="preserve">Figura </w:t>
       </w:r>
-      <w:r>
-        <w:fldChar w:fldCharType="begin"/>
-      </w:r>
-      <w:r>
-        <w:instrText xml:space="preserve"> SEQ Figura \* ARABIC </w:instrText>
-      </w:r>
-      <w:r>
-        <w:fldChar w:fldCharType="separate"/>
-      </w:r>
+      <w:fldSimple w:instr=" SEQ Figura \* ARABIC ">
+        <w:r>
+          <w:rPr>
+            <w:noProof/>
+          </w:rPr>
+          <w:t>4</w:t>
+        </w:r>
+      </w:fldSimple>
+      <w:bookmarkEnd w:id="24"/>
+      <w:bookmarkEnd w:id="25"/>
       <w:r>
         <w:rPr>
           <w:noProof/>
         </w:rPr>
-        <w:t>4</w:t>
-      </w:r>
-      <w:r>
-        <w:fldChar w:fldCharType="end"/>
-      </w:r>
-      <w:bookmarkEnd w:id="25"/>
+        <w:t>. Exemplo de código intermediário do Portugol</w:t>
+      </w:r>
       <w:bookmarkEnd w:id="26"/>
-      <w:r>
-        <w:rPr>
-          <w:noProof/>
-        </w:rPr>
-        <w:t>. Exemplo de código intermediário do Portugol</w:t>
-      </w:r>
-      <w:bookmarkEnd w:id="27"/>
     </w:p>
     <w:p>
       <w:pPr>
@@ -6959,7 +6722,7 @@
                     <pic:cNvPicPr/>
                   </pic:nvPicPr>
                   <pic:blipFill>
-                    <a:blip r:embed="rId29">
+                    <a:blip r:embed="rId28">
                       <a:extLst>
                         <a:ext uri="{28A0092B-C50C-407E-A947-70E740481C1C}">
                           <a14:useLocalDpi xmlns:a14="http://schemas.microsoft.com/office/drawing/2010/main" val="0"/>
@@ -7227,29 +6990,19 @@
         <w:pStyle w:val="Legenda"/>
         <w:keepNext/>
       </w:pPr>
-      <w:bookmarkStart w:id="28" w:name="_Ref327751675"/>
+      <w:bookmarkStart w:id="27" w:name="_Ref327751675"/>
       <w:r>
         <w:t xml:space="preserve">Quadro </w:t>
       </w:r>
-      <w:r>
-        <w:fldChar w:fldCharType="begin"/>
-      </w:r>
-      <w:r>
-        <w:instrText xml:space="preserve"> SEQ Quadro \* ARABIC </w:instrText>
-      </w:r>
-      <w:r>
-        <w:fldChar w:fldCharType="separate"/>
-      </w:r>
-      <w:r>
-        <w:rPr>
-          <w:noProof/>
-        </w:rPr>
-        <w:t>3</w:t>
-      </w:r>
-      <w:r>
-        <w:fldChar w:fldCharType="end"/>
-      </w:r>
-      <w:bookmarkEnd w:id="28"/>
+      <w:fldSimple w:instr=" SEQ Quadro \* ARABIC ">
+        <w:r>
+          <w:rPr>
+            <w:noProof/>
+          </w:rPr>
+          <w:t>3</w:t>
+        </w:r>
+      </w:fldSimple>
+      <w:bookmarkEnd w:id="27"/>
       <w:r>
         <w:rPr>
           <w:noProof/>
@@ -8350,30 +8103,20 @@
         <w:pStyle w:val="Legenda"/>
         <w:keepNext/>
       </w:pPr>
-      <w:bookmarkStart w:id="29" w:name="_Ref327752465"/>
+      <w:bookmarkStart w:id="28" w:name="_Ref327752465"/>
       <w:r>
         <w:lastRenderedPageBreak/>
         <w:t xml:space="preserve">Figura </w:t>
       </w:r>
-      <w:r>
-        <w:fldChar w:fldCharType="begin"/>
-      </w:r>
-      <w:r>
-        <w:instrText xml:space="preserve"> SEQ Figura \* ARABIC </w:instrText>
-      </w:r>
-      <w:r>
-        <w:fldChar w:fldCharType="separate"/>
-      </w:r>
-      <w:r>
-        <w:rPr>
-          <w:noProof/>
-        </w:rPr>
-        <w:t>5</w:t>
-      </w:r>
-      <w:r>
-        <w:fldChar w:fldCharType="end"/>
-      </w:r>
-      <w:bookmarkEnd w:id="29"/>
+      <w:fldSimple w:instr=" SEQ Figura \* ARABIC ">
+        <w:r>
+          <w:rPr>
+            <w:noProof/>
+          </w:rPr>
+          <w:t>5</w:t>
+        </w:r>
+      </w:fldSimple>
+      <w:bookmarkEnd w:id="28"/>
       <w:r>
         <w:rPr>
           <w:noProof/>
@@ -8411,7 +8154,7 @@
                     <pic:cNvPicPr/>
                   </pic:nvPicPr>
                   <pic:blipFill>
-                    <a:blip r:embed="rId30">
+                    <a:blip r:embed="rId29">
                       <a:extLst>
                         <a:ext uri="{28A0092B-C50C-407E-A947-70E740481C1C}">
                           <a14:useLocalDpi xmlns:a14="http://schemas.microsoft.com/office/drawing/2010/main" val="0"/>
@@ -8450,16 +8193,16 @@
           <w:lang w:val="pt-BR"/>
         </w:rPr>
       </w:pPr>
-      <w:bookmarkStart w:id="30" w:name="_Toc327764027"/>
-      <w:bookmarkStart w:id="31" w:name="_Toc327974969"/>
+      <w:bookmarkStart w:id="29" w:name="_Toc327764027"/>
+      <w:bookmarkStart w:id="30" w:name="_Toc327974969"/>
       <w:r>
         <w:rPr>
           <w:lang w:val="pt-BR"/>
         </w:rPr>
         <w:t>Execução de programas</w:t>
       </w:r>
+      <w:bookmarkEnd w:id="29"/>
       <w:bookmarkEnd w:id="30"/>
-      <w:bookmarkEnd w:id="31"/>
     </w:p>
     <w:p>
       <w:pPr>
@@ -8572,30 +8315,20 @@
         <w:pStyle w:val="Legenda"/>
         <w:keepNext/>
       </w:pPr>
-      <w:bookmarkStart w:id="32" w:name="_Ref327755560"/>
+      <w:bookmarkStart w:id="31" w:name="_Ref327755560"/>
       <w:r>
         <w:lastRenderedPageBreak/>
         <w:t xml:space="preserve">Figura </w:t>
       </w:r>
-      <w:r>
-        <w:fldChar w:fldCharType="begin"/>
-      </w:r>
-      <w:r>
-        <w:instrText xml:space="preserve"> SEQ Figura \* ARABIC </w:instrText>
-      </w:r>
-      <w:r>
-        <w:fldChar w:fldCharType="separate"/>
-      </w:r>
-      <w:r>
-        <w:rPr>
-          <w:noProof/>
-        </w:rPr>
-        <w:t>6</w:t>
-      </w:r>
-      <w:r>
-        <w:fldChar w:fldCharType="end"/>
-      </w:r>
-      <w:bookmarkEnd w:id="32"/>
+      <w:fldSimple w:instr=" SEQ Figura \* ARABIC ">
+        <w:r>
+          <w:rPr>
+            <w:noProof/>
+          </w:rPr>
+          <w:t>6</w:t>
+        </w:r>
+      </w:fldSimple>
+      <w:bookmarkEnd w:id="31"/>
       <w:r>
         <w:rPr>
           <w:noProof/>
@@ -8633,7 +8366,7 @@
                     <pic:cNvPicPr/>
                   </pic:nvPicPr>
                   <pic:blipFill>
-                    <a:blip r:embed="rId31">
+                    <a:blip r:embed="rId30">
                       <a:extLst>
                         <a:ext uri="{28A0092B-C50C-407E-A947-70E740481C1C}">
                           <a14:useLocalDpi xmlns:a14="http://schemas.microsoft.com/office/drawing/2010/main" val="0"/>
@@ -8806,29 +8539,19 @@
         <w:pStyle w:val="Legenda"/>
         <w:keepNext/>
       </w:pPr>
-      <w:bookmarkStart w:id="33" w:name="_Ref327757540"/>
+      <w:bookmarkStart w:id="32" w:name="_Ref327757540"/>
       <w:r>
         <w:t xml:space="preserve">Quadro </w:t>
       </w:r>
-      <w:r>
-        <w:fldChar w:fldCharType="begin"/>
-      </w:r>
-      <w:r>
-        <w:instrText xml:space="preserve"> SEQ Quadro \* ARABIC </w:instrText>
-      </w:r>
-      <w:r>
-        <w:fldChar w:fldCharType="separate"/>
-      </w:r>
-      <w:r>
-        <w:rPr>
-          <w:noProof/>
-        </w:rPr>
-        <w:t>4</w:t>
-      </w:r>
-      <w:r>
-        <w:fldChar w:fldCharType="end"/>
-      </w:r>
-      <w:bookmarkEnd w:id="33"/>
+      <w:fldSimple w:instr=" SEQ Quadro \* ARABIC ">
+        <w:r>
+          <w:rPr>
+            <w:noProof/>
+          </w:rPr>
+          <w:t>4</w:t>
+        </w:r>
+      </w:fldSimple>
+      <w:bookmarkEnd w:id="32"/>
       <w:r>
         <w:rPr>
           <w:noProof/>
@@ -10204,30 +9927,20 @@
         <w:pStyle w:val="Legenda"/>
         <w:keepNext/>
       </w:pPr>
-      <w:bookmarkStart w:id="34" w:name="_Ref327758581"/>
+      <w:bookmarkStart w:id="33" w:name="_Ref327758581"/>
       <w:r>
         <w:lastRenderedPageBreak/>
         <w:t xml:space="preserve">Quadro </w:t>
       </w:r>
-      <w:r>
-        <w:fldChar w:fldCharType="begin"/>
-      </w:r>
-      <w:r>
-        <w:instrText xml:space="preserve"> SEQ Quadro \* ARABIC </w:instrText>
-      </w:r>
-      <w:r>
-        <w:fldChar w:fldCharType="separate"/>
-      </w:r>
-      <w:r>
-        <w:rPr>
-          <w:noProof/>
-        </w:rPr>
-        <w:t>5</w:t>
-      </w:r>
-      <w:r>
-        <w:fldChar w:fldCharType="end"/>
-      </w:r>
-      <w:bookmarkEnd w:id="34"/>
+      <w:fldSimple w:instr=" SEQ Quadro \* ARABIC ">
+        <w:r>
+          <w:rPr>
+            <w:noProof/>
+          </w:rPr>
+          <w:t>5</w:t>
+        </w:r>
+      </w:fldSimple>
+      <w:bookmarkEnd w:id="33"/>
       <w:r>
         <w:rPr>
           <w:noProof/>
@@ -11944,29 +11657,19 @@
         <w:pStyle w:val="Legenda"/>
         <w:keepNext/>
       </w:pPr>
-      <w:bookmarkStart w:id="35" w:name="_Ref327760108"/>
+      <w:bookmarkStart w:id="34" w:name="_Ref327760108"/>
       <w:r>
         <w:t xml:space="preserve">Quadro </w:t>
       </w:r>
-      <w:r>
-        <w:fldChar w:fldCharType="begin"/>
-      </w:r>
-      <w:r>
-        <w:instrText xml:space="preserve"> SEQ Quadro \* ARABIC </w:instrText>
-      </w:r>
-      <w:r>
-        <w:fldChar w:fldCharType="separate"/>
-      </w:r>
-      <w:r>
-        <w:rPr>
-          <w:noProof/>
-        </w:rPr>
-        <w:t>6</w:t>
-      </w:r>
-      <w:r>
-        <w:fldChar w:fldCharType="end"/>
-      </w:r>
-      <w:bookmarkEnd w:id="35"/>
+      <w:fldSimple w:instr=" SEQ Quadro \* ARABIC ">
+        <w:r>
+          <w:rPr>
+            <w:noProof/>
+          </w:rPr>
+          <w:t>6</w:t>
+        </w:r>
+      </w:fldSimple>
+      <w:bookmarkEnd w:id="34"/>
       <w:r>
         <w:rPr>
           <w:noProof/>
@@ -12422,30 +12125,20 @@
         <w:pStyle w:val="Legenda"/>
         <w:keepNext/>
       </w:pPr>
-      <w:bookmarkStart w:id="36" w:name="_Ref327761389"/>
+      <w:bookmarkStart w:id="35" w:name="_Ref327761389"/>
       <w:r>
         <w:lastRenderedPageBreak/>
         <w:t xml:space="preserve">Quadro </w:t>
       </w:r>
-      <w:r>
-        <w:fldChar w:fldCharType="begin"/>
-      </w:r>
-      <w:r>
-        <w:instrText xml:space="preserve"> SEQ Quadro \* ARABIC </w:instrText>
-      </w:r>
-      <w:r>
-        <w:fldChar w:fldCharType="separate"/>
-      </w:r>
-      <w:r>
-        <w:rPr>
-          <w:noProof/>
-        </w:rPr>
-        <w:t>7</w:t>
-      </w:r>
-      <w:r>
-        <w:fldChar w:fldCharType="end"/>
-      </w:r>
-      <w:bookmarkEnd w:id="36"/>
+      <w:fldSimple w:instr=" SEQ Quadro \* ARABIC ">
+        <w:r>
+          <w:rPr>
+            <w:noProof/>
+          </w:rPr>
+          <w:t>7</w:t>
+        </w:r>
+      </w:fldSimple>
+      <w:bookmarkEnd w:id="35"/>
       <w:r>
         <w:rPr>
           <w:noProof/>
@@ -13444,30 +13137,20 @@
         <w:pStyle w:val="Legenda"/>
         <w:keepNext/>
       </w:pPr>
-      <w:bookmarkStart w:id="37" w:name="_Ref327764015"/>
+      <w:bookmarkStart w:id="36" w:name="_Ref327764015"/>
       <w:r>
         <w:lastRenderedPageBreak/>
         <w:t xml:space="preserve">Quadro </w:t>
       </w:r>
-      <w:r>
-        <w:fldChar w:fldCharType="begin"/>
-      </w:r>
-      <w:r>
-        <w:instrText xml:space="preserve"> SEQ Quadro \* ARABIC </w:instrText>
-      </w:r>
-      <w:r>
-        <w:fldChar w:fldCharType="separate"/>
-      </w:r>
-      <w:r>
-        <w:rPr>
-          <w:noProof/>
-        </w:rPr>
-        <w:t>8</w:t>
-      </w:r>
-      <w:r>
-        <w:fldChar w:fldCharType="end"/>
-      </w:r>
-      <w:bookmarkEnd w:id="37"/>
+      <w:fldSimple w:instr=" SEQ Quadro \* ARABIC ">
+        <w:r>
+          <w:rPr>
+            <w:noProof/>
+          </w:rPr>
+          <w:t>8</w:t>
+        </w:r>
+      </w:fldSimple>
+      <w:bookmarkEnd w:id="36"/>
       <w:r>
         <w:rPr>
           <w:noProof/>
@@ -14773,8 +14456,8 @@
       <w:pPr>
         <w:pStyle w:val="3TtulodeCaptulo"/>
       </w:pPr>
-      <w:bookmarkStart w:id="38" w:name="_Toc327764028"/>
-      <w:bookmarkStart w:id="39" w:name="_Toc327974970"/>
+      <w:bookmarkStart w:id="37" w:name="_Toc327764028"/>
+      <w:bookmarkStart w:id="38" w:name="_Toc327974970"/>
       <w:r>
         <w:lastRenderedPageBreak/>
         <w:t>I</w:t>
@@ -14794,8 +14477,8 @@
       <w:r>
         <w:t xml:space="preserve"> C#</w:t>
       </w:r>
+      <w:bookmarkEnd w:id="37"/>
       <w:bookmarkEnd w:id="38"/>
-      <w:bookmarkEnd w:id="39"/>
     </w:p>
     <w:p>
       <w:pPr>
@@ -14851,7 +14534,7 @@
       <w:pPr>
         <w:pStyle w:val="3TtulodeSeo"/>
       </w:pPr>
-      <w:bookmarkStart w:id="40" w:name="_Toc327974971"/>
+      <w:bookmarkStart w:id="39" w:name="_Toc327974971"/>
       <w:r>
         <w:rPr>
           <w:lang w:val="pt-BR"/>
@@ -14867,7 +14550,7 @@
       <w:r>
         <w:t>os módulos necessários</w:t>
       </w:r>
-      <w:bookmarkEnd w:id="40"/>
+      <w:bookmarkEnd w:id="39"/>
     </w:p>
     <w:p>
       <w:pPr>
@@ -14943,8 +14626,8 @@
           <w:lang w:val="pt-BR"/>
         </w:rPr>
       </w:pPr>
-      <w:bookmarkStart w:id="41" w:name="_Ref327926275"/>
-      <w:bookmarkStart w:id="42" w:name="_Toc327974972"/>
+      <w:bookmarkStart w:id="40" w:name="_Ref327926275"/>
+      <w:bookmarkStart w:id="41" w:name="_Toc327974972"/>
       <w:r>
         <w:rPr>
           <w:lang w:val="pt-BR"/>
@@ -14963,8 +14646,8 @@
         </w:rPr>
         <w:t>dulo Java</w:t>
       </w:r>
+      <w:bookmarkEnd w:id="40"/>
       <w:bookmarkEnd w:id="41"/>
-      <w:bookmarkEnd w:id="42"/>
     </w:p>
     <w:p>
       <w:pPr>
@@ -15096,16 +14779,16 @@
           <w:lang w:val="pt-BR"/>
         </w:rPr>
       </w:pPr>
-      <w:bookmarkStart w:id="43" w:name="_Ref327926393"/>
-      <w:bookmarkStart w:id="44" w:name="_Toc327974973"/>
+      <w:bookmarkStart w:id="42" w:name="_Ref327926393"/>
+      <w:bookmarkStart w:id="43" w:name="_Toc327974973"/>
       <w:r>
         <w:rPr>
           <w:lang w:val="pt-BR"/>
         </w:rPr>
         <w:t>Módulo C#</w:t>
       </w:r>
+      <w:bookmarkEnd w:id="42"/>
       <w:bookmarkEnd w:id="43"/>
-      <w:bookmarkEnd w:id="44"/>
     </w:p>
     <w:p>
       <w:pPr>
@@ -15438,11 +15121,11 @@
       <w:pPr>
         <w:pStyle w:val="3TtulodeSeo"/>
       </w:pPr>
-      <w:bookmarkStart w:id="45" w:name="_Toc327974974"/>
+      <w:bookmarkStart w:id="44" w:name="_Toc327974974"/>
       <w:r>
         <w:t>Incluindo e configurando os módulos necessários</w:t>
       </w:r>
-      <w:bookmarkEnd w:id="45"/>
+      <w:bookmarkEnd w:id="44"/>
     </w:p>
     <w:p>
       <w:pPr>
@@ -15475,29 +15158,19 @@
         <w:pStyle w:val="Legenda"/>
         <w:keepNext/>
       </w:pPr>
-      <w:bookmarkStart w:id="46" w:name="_Ref327927333"/>
+      <w:bookmarkStart w:id="45" w:name="_Ref327927333"/>
       <w:r>
         <w:t xml:space="preserve">Figura </w:t>
       </w:r>
-      <w:r>
-        <w:fldChar w:fldCharType="begin"/>
-      </w:r>
-      <w:r>
-        <w:instrText xml:space="preserve"> SEQ Figura \* ARABIC </w:instrText>
-      </w:r>
-      <w:r>
-        <w:fldChar w:fldCharType="separate"/>
-      </w:r>
-      <w:r>
-        <w:rPr>
-          <w:noProof/>
-        </w:rPr>
-        <w:t>7</w:t>
-      </w:r>
-      <w:r>
-        <w:fldChar w:fldCharType="end"/>
-      </w:r>
-      <w:bookmarkEnd w:id="46"/>
+      <w:fldSimple w:instr=" SEQ Figura \* ARABIC ">
+        <w:r>
+          <w:rPr>
+            <w:noProof/>
+          </w:rPr>
+          <w:t>7</w:t>
+        </w:r>
+      </w:fldSimple>
+      <w:bookmarkEnd w:id="45"/>
       <w:r>
         <w:rPr>
           <w:noProof/>
@@ -15540,7 +15213,7 @@
                     <pic:cNvPicPr/>
                   </pic:nvPicPr>
                   <pic:blipFill>
-                    <a:blip r:embed="rId32">
+                    <a:blip r:embed="rId31">
                       <a:extLst>
                         <a:ext uri="{28A0092B-C50C-407E-A947-70E740481C1C}">
                           <a14:useLocalDpi xmlns:a14="http://schemas.microsoft.com/office/drawing/2010/main" val="0"/>
@@ -15812,29 +15485,19 @@
       <w:pPr>
         <w:pStyle w:val="Legenda"/>
       </w:pPr>
-      <w:bookmarkStart w:id="47" w:name="_Ref327928401"/>
+      <w:bookmarkStart w:id="46" w:name="_Ref327928401"/>
       <w:r>
         <w:t xml:space="preserve">Figura </w:t>
       </w:r>
-      <w:r>
-        <w:fldChar w:fldCharType="begin"/>
-      </w:r>
-      <w:r>
-        <w:instrText xml:space="preserve"> SEQ Figura \* ARABIC </w:instrText>
-      </w:r>
-      <w:r>
-        <w:fldChar w:fldCharType="separate"/>
-      </w:r>
-      <w:r>
-        <w:rPr>
-          <w:noProof/>
-        </w:rPr>
-        <w:t>8</w:t>
-      </w:r>
-      <w:r>
-        <w:fldChar w:fldCharType="end"/>
-      </w:r>
-      <w:bookmarkEnd w:id="47"/>
+      <w:fldSimple w:instr=" SEQ Figura \* ARABIC ">
+        <w:r>
+          <w:rPr>
+            <w:noProof/>
+          </w:rPr>
+          <w:t>8</w:t>
+        </w:r>
+      </w:fldSimple>
+      <w:bookmarkEnd w:id="46"/>
       <w:r>
         <w:rPr>
           <w:noProof/>
@@ -15878,7 +15541,7 @@
                     <pic:cNvPicPr/>
                   </pic:nvPicPr>
                   <pic:blipFill>
-                    <a:blip r:embed="rId33">
+                    <a:blip r:embed="rId32">
                       <a:extLst>
                         <a:ext uri="{28A0092B-C50C-407E-A947-70E740481C1C}">
                           <a14:useLocalDpi xmlns:a14="http://schemas.microsoft.com/office/drawing/2010/main" val="0"/>
@@ -16085,29 +15748,19 @@
         <w:pStyle w:val="Legenda"/>
         <w:keepNext/>
       </w:pPr>
-      <w:bookmarkStart w:id="48" w:name="_Ref327934884"/>
+      <w:bookmarkStart w:id="47" w:name="_Ref327934884"/>
       <w:r>
         <w:t xml:space="preserve">Figura </w:t>
       </w:r>
-      <w:r>
-        <w:fldChar w:fldCharType="begin"/>
-      </w:r>
-      <w:r>
-        <w:instrText xml:space="preserve"> SEQ Figura \* ARABIC </w:instrText>
-      </w:r>
-      <w:r>
-        <w:fldChar w:fldCharType="separate"/>
-      </w:r>
-      <w:r>
-        <w:rPr>
-          <w:noProof/>
-        </w:rPr>
-        <w:t>9</w:t>
-      </w:r>
-      <w:r>
-        <w:fldChar w:fldCharType="end"/>
-      </w:r>
-      <w:bookmarkEnd w:id="48"/>
+      <w:fldSimple w:instr=" SEQ Figura \* ARABIC ">
+        <w:r>
+          <w:rPr>
+            <w:noProof/>
+          </w:rPr>
+          <w:t>9</w:t>
+        </w:r>
+      </w:fldSimple>
+      <w:bookmarkEnd w:id="47"/>
       <w:r>
         <w:rPr>
           <w:noProof/>
@@ -16141,7 +15794,7 @@
                     <pic:cNvPicPr/>
                   </pic:nvPicPr>
                   <pic:blipFill>
-                    <a:blip r:embed="rId34">
+                    <a:blip r:embed="rId33">
                       <a:extLst>
                         <a:ext uri="{28A0092B-C50C-407E-A947-70E740481C1C}">
                           <a14:useLocalDpi xmlns:a14="http://schemas.microsoft.com/office/drawing/2010/main" val="0"/>
@@ -16180,14 +15833,14 @@
           <w:lang w:val="pt-BR"/>
         </w:rPr>
       </w:pPr>
-      <w:bookmarkStart w:id="49" w:name="_Toc327974975"/>
+      <w:bookmarkStart w:id="48" w:name="_Toc327974975"/>
       <w:r>
         <w:rPr>
           <w:lang w:val="pt-BR"/>
         </w:rPr>
         <w:t>Gerenciando o serviço de integração</w:t>
       </w:r>
-      <w:bookmarkEnd w:id="49"/>
+      <w:bookmarkEnd w:id="48"/>
     </w:p>
     <w:p>
       <w:pPr>
@@ -16407,29 +16060,19 @@
         <w:pStyle w:val="Legenda"/>
         <w:keepNext/>
       </w:pPr>
-      <w:bookmarkStart w:id="50" w:name="_Ref327933130"/>
+      <w:bookmarkStart w:id="49" w:name="_Ref327933130"/>
       <w:r>
         <w:t xml:space="preserve">Quadro </w:t>
       </w:r>
-      <w:r>
-        <w:fldChar w:fldCharType="begin"/>
-      </w:r>
-      <w:r>
-        <w:instrText xml:space="preserve"> SEQ Quadro \* ARABIC </w:instrText>
-      </w:r>
-      <w:r>
-        <w:fldChar w:fldCharType="separate"/>
-      </w:r>
-      <w:r>
-        <w:rPr>
-          <w:noProof/>
-        </w:rPr>
-        <w:t>9</w:t>
-      </w:r>
-      <w:r>
-        <w:fldChar w:fldCharType="end"/>
-      </w:r>
-      <w:bookmarkEnd w:id="50"/>
+      <w:fldSimple w:instr=" SEQ Quadro \* ARABIC ">
+        <w:r>
+          <w:rPr>
+            <w:noProof/>
+          </w:rPr>
+          <w:t>9</w:t>
+        </w:r>
+      </w:fldSimple>
+      <w:bookmarkEnd w:id="49"/>
       <w:r>
         <w:rPr>
           <w:noProof/>
@@ -16970,29 +16613,19 @@
         <w:pStyle w:val="Legenda"/>
         <w:keepNext/>
       </w:pPr>
-      <w:bookmarkStart w:id="51" w:name="_Ref327935948"/>
+      <w:bookmarkStart w:id="50" w:name="_Ref327935948"/>
       <w:r>
         <w:t xml:space="preserve">Quadro </w:t>
       </w:r>
-      <w:r>
-        <w:fldChar w:fldCharType="begin"/>
-      </w:r>
-      <w:r>
-        <w:instrText xml:space="preserve"> SEQ Quadro \* ARABIC </w:instrText>
-      </w:r>
-      <w:r>
-        <w:fldChar w:fldCharType="separate"/>
-      </w:r>
-      <w:r>
-        <w:rPr>
-          <w:noProof/>
-        </w:rPr>
-        <w:t>10</w:t>
-      </w:r>
-      <w:r>
-        <w:fldChar w:fldCharType="end"/>
-      </w:r>
-      <w:bookmarkEnd w:id="51"/>
+      <w:fldSimple w:instr=" SEQ Quadro \* ARABIC ">
+        <w:r>
+          <w:rPr>
+            <w:noProof/>
+          </w:rPr>
+          <w:t>10</w:t>
+        </w:r>
+      </w:fldSimple>
+      <w:bookmarkEnd w:id="50"/>
       <w:r>
         <w:rPr>
           <w:noProof/>
@@ -17759,29 +17392,19 @@
         <w:pStyle w:val="Legenda"/>
         <w:keepNext/>
       </w:pPr>
-      <w:bookmarkStart w:id="52" w:name="_Ref327939914"/>
+      <w:bookmarkStart w:id="51" w:name="_Ref327939914"/>
       <w:r>
         <w:t xml:space="preserve">Quadro </w:t>
       </w:r>
-      <w:r>
-        <w:fldChar w:fldCharType="begin"/>
-      </w:r>
-      <w:r>
-        <w:instrText xml:space="preserve"> SEQ Quadro \* ARABIC </w:instrText>
-      </w:r>
-      <w:r>
-        <w:fldChar w:fldCharType="separate"/>
-      </w:r>
-      <w:r>
-        <w:rPr>
-          <w:noProof/>
-        </w:rPr>
-        <w:t>11</w:t>
-      </w:r>
-      <w:r>
-        <w:fldChar w:fldCharType="end"/>
-      </w:r>
-      <w:bookmarkEnd w:id="52"/>
+      <w:fldSimple w:instr=" SEQ Quadro \* ARABIC ">
+        <w:r>
+          <w:rPr>
+            <w:noProof/>
+          </w:rPr>
+          <w:t>11</w:t>
+        </w:r>
+      </w:fldSimple>
+      <w:bookmarkEnd w:id="51"/>
       <w:r>
         <w:rPr>
           <w:noProof/>
@@ -18386,16 +18009,16 @@
           <w:lang w:val="pt-BR"/>
         </w:rPr>
       </w:pPr>
-      <w:bookmarkStart w:id="53" w:name="_Ref327943934"/>
-      <w:bookmarkStart w:id="54" w:name="_Toc327974976"/>
+      <w:bookmarkStart w:id="52" w:name="_Ref327943934"/>
+      <w:bookmarkStart w:id="53" w:name="_Toc327974976"/>
       <w:r>
         <w:rPr>
           <w:lang w:val="pt-BR"/>
         </w:rPr>
         <w:t>Utilizando os serviços do núcleo</w:t>
       </w:r>
+      <w:bookmarkEnd w:id="52"/>
       <w:bookmarkEnd w:id="53"/>
-      <w:bookmarkEnd w:id="54"/>
     </w:p>
     <w:p>
       <w:pPr>
@@ -18444,10 +18067,7 @@
         <w:fldChar w:fldCharType="end"/>
       </w:r>
       <w:r>
-        <w:t xml:space="preserve"> O </w:t>
-      </w:r>
-      <w:r>
-        <w:t xml:space="preserve">Capítulo </w:t>
+        <w:t xml:space="preserve"> O Capítulo </w:t>
       </w:r>
       <w:r>
         <w:fldChar w:fldCharType="begin"/>
@@ -18656,30 +18276,20 @@
         <w:pStyle w:val="Legenda"/>
         <w:keepNext/>
       </w:pPr>
-      <w:bookmarkStart w:id="55" w:name="_Ref327972063"/>
+      <w:bookmarkStart w:id="54" w:name="_Ref327972063"/>
       <w:r>
         <w:lastRenderedPageBreak/>
         <w:t xml:space="preserve">Quadro </w:t>
       </w:r>
-      <w:r>
-        <w:fldChar w:fldCharType="begin"/>
-      </w:r>
-      <w:r>
-        <w:instrText xml:space="preserve"> SEQ Quadro \* ARABIC </w:instrText>
-      </w:r>
-      <w:r>
-        <w:fldChar w:fldCharType="separate"/>
-      </w:r>
-      <w:r>
-        <w:rPr>
-          <w:noProof/>
-        </w:rPr>
-        <w:t>12</w:t>
-      </w:r>
-      <w:r>
-        <w:fldChar w:fldCharType="end"/>
-      </w:r>
-      <w:bookmarkEnd w:id="55"/>
+      <w:fldSimple w:instr=" SEQ Quadro \* ARABIC ">
+        <w:r>
+          <w:rPr>
+            <w:noProof/>
+          </w:rPr>
+          <w:t>12</w:t>
+        </w:r>
+      </w:fldSimple>
+      <w:bookmarkEnd w:id="54"/>
       <w:r>
         <w:rPr>
           <w:noProof/>
@@ -19283,29 +18893,19 @@
         <w:pStyle w:val="Legenda"/>
         <w:keepNext/>
       </w:pPr>
-      <w:bookmarkStart w:id="56" w:name="_Ref327972071"/>
+      <w:bookmarkStart w:id="55" w:name="_Ref327972071"/>
       <w:r>
         <w:t xml:space="preserve">Quadro </w:t>
       </w:r>
-      <w:r>
-        <w:fldChar w:fldCharType="begin"/>
-      </w:r>
-      <w:r>
-        <w:instrText xml:space="preserve"> SEQ Quadro \* ARABIC </w:instrText>
-      </w:r>
-      <w:r>
-        <w:fldChar w:fldCharType="separate"/>
-      </w:r>
-      <w:r>
-        <w:rPr>
-          <w:noProof/>
-        </w:rPr>
-        <w:t>13</w:t>
-      </w:r>
-      <w:r>
-        <w:fldChar w:fldCharType="end"/>
-      </w:r>
-      <w:bookmarkEnd w:id="56"/>
+      <w:fldSimple w:instr=" SEQ Quadro \* ARABIC ">
+        <w:r>
+          <w:rPr>
+            <w:noProof/>
+          </w:rPr>
+          <w:t>13</w:t>
+        </w:r>
+      </w:fldSimple>
+      <w:bookmarkEnd w:id="55"/>
       <w:r>
         <w:t>. Usando o Portugol em uma aplicação C#</w:t>
       </w:r>
@@ -20065,30 +19665,20 @@
         <w:pStyle w:val="Legenda"/>
         <w:keepNext/>
       </w:pPr>
-      <w:bookmarkStart w:id="57" w:name="_Ref327972841"/>
+      <w:bookmarkStart w:id="56" w:name="_Ref327972841"/>
       <w:r>
         <w:lastRenderedPageBreak/>
         <w:t xml:space="preserve">Quadro </w:t>
       </w:r>
-      <w:r>
-        <w:fldChar w:fldCharType="begin"/>
-      </w:r>
-      <w:r>
-        <w:instrText xml:space="preserve"> SEQ Quadro \* ARABIC </w:instrText>
-      </w:r>
-      <w:r>
-        <w:fldChar w:fldCharType="separate"/>
-      </w:r>
-      <w:r>
-        <w:rPr>
-          <w:noProof/>
-        </w:rPr>
-        <w:t>14</w:t>
-      </w:r>
-      <w:r>
-        <w:fldChar w:fldCharType="end"/>
-      </w:r>
-      <w:bookmarkEnd w:id="57"/>
+      <w:fldSimple w:instr=" SEQ Quadro \* ARABIC ">
+        <w:r>
+          <w:rPr>
+            <w:noProof/>
+          </w:rPr>
+          <w:t>14</w:t>
+        </w:r>
+      </w:fldSimple>
+      <w:bookmarkEnd w:id="56"/>
       <w:r>
         <w:rPr>
           <w:noProof/>
@@ -20570,29 +20160,19 @@
         <w:pStyle w:val="Legenda"/>
         <w:keepNext/>
       </w:pPr>
-      <w:bookmarkStart w:id="58" w:name="_Ref327973586"/>
+      <w:bookmarkStart w:id="57" w:name="_Ref327973586"/>
       <w:r>
         <w:t xml:space="preserve">Quadro </w:t>
       </w:r>
-      <w:r>
-        <w:fldChar w:fldCharType="begin"/>
-      </w:r>
-      <w:r>
-        <w:instrText xml:space="preserve"> SEQ Quadro \* ARABIC </w:instrText>
-      </w:r>
-      <w:r>
-        <w:fldChar w:fldCharType="separate"/>
-      </w:r>
-      <w:r>
-        <w:rPr>
-          <w:noProof/>
-        </w:rPr>
-        <w:t>15</w:t>
-      </w:r>
-      <w:r>
-        <w:fldChar w:fldCharType="end"/>
-      </w:r>
-      <w:bookmarkEnd w:id="58"/>
+      <w:fldSimple w:instr=" SEQ Quadro \* ARABIC ">
+        <w:r>
+          <w:rPr>
+            <w:noProof/>
+          </w:rPr>
+          <w:t>15</w:t>
+        </w:r>
+      </w:fldSimple>
+      <w:bookmarkEnd w:id="57"/>
       <w:r>
         <w:rPr>
           <w:noProof/>
@@ -21755,14 +21335,14 @@
           <w:lang w:val="pt-BR"/>
         </w:rPr>
       </w:pPr>
-      <w:bookmarkStart w:id="59" w:name="_Toc327974977"/>
+      <w:bookmarkStart w:id="58" w:name="_Toc327974977"/>
       <w:r>
         <w:rPr>
           <w:lang w:val="pt-BR"/>
         </w:rPr>
         <w:t>Limitações</w:t>
       </w:r>
-      <w:bookmarkEnd w:id="59"/>
+      <w:bookmarkEnd w:id="58"/>
     </w:p>
     <w:p>
       <w:pPr>
@@ -21903,10 +21483,10 @@
       </w:r>
     </w:p>
     <w:sectPr>
-      <w:headerReference w:type="default" r:id="rId35"/>
-      <w:footerReference w:type="default" r:id="rId36"/>
-      <w:headerReference w:type="first" r:id="rId37"/>
-      <w:footerReference w:type="first" r:id="rId38"/>
+      <w:headerReference w:type="default" r:id="rId34"/>
+      <w:footerReference w:type="default" r:id="rId35"/>
+      <w:headerReference w:type="first" r:id="rId36"/>
+      <w:footerReference w:type="first" r:id="rId37"/>
       <w:pgSz w:w="11907" w:h="16840" w:code="9"/>
       <w:pgMar w:top="1701" w:right="1134" w:bottom="1134" w:left="1701" w:header="709" w:footer="709" w:gutter="0"/>
       <w:cols w:space="708"/>
@@ -22213,7 +21793,7 @@
       <w:rPr>
         <w:noProof/>
       </w:rPr>
-      <w:t>28</w:t>
+      <w:t>7</w:t>
     </w:r>
     <w:r>
       <w:fldChar w:fldCharType="end"/>
@@ -22383,7 +21963,7 @@
         <v:path o:extrusionok="f" gradientshapeok="t" o:connecttype="rect"/>
         <o:lock v:ext="edit" aspectratio="t"/>
       </v:shapetype>
-      <v:shape id="_x0000_i1050" type="#_x0000_t75" style="width:18pt;height:18pt" o:bullet="t">
+      <v:shape id="_x0000_i1029" type="#_x0000_t75" style="width:18pt;height:18pt" o:bullet="t">
         <v:imagedata r:id="rId1" o:title="tip"/>
       </v:shape>
     </w:pict>
@@ -29047,7 +28627,7 @@
 </file>
 
 <file path=customXml/itemProps1.xml><?xml version="1.0" encoding="utf-8"?>
-<ds:datastoreItem xmlns:ds="http://schemas.openxmlformats.org/officeDocument/2006/customXml" ds:itemID="{41CAA252-9141-4022-B305-527645C3AE2E}">
+<ds:datastoreItem xmlns:ds="http://schemas.openxmlformats.org/officeDocument/2006/customXml" ds:itemID="{28BDDAA5-B736-448D-A115-EEA953E9A534}">
   <ds:schemaRefs>
     <ds:schemaRef ds:uri="http://schemas.openxmlformats.org/officeDocument/2006/bibliography"/>
   </ds:schemaRefs>

</xml_diff>